<commit_message>
ISR document for CVE-2015-4000, minor changes to ISR doc for CVE-2015-1790
</commit_message>
<xml_diff>
--- a/CVE_2015_1790/docs/CVE-2015-1790-ISR_01.docx
+++ b/CVE_2015_1790/docs/CVE-2015-1790-ISR_01.docx
@@ -1508,8 +1508,6 @@
       <w:bookmarkEnd w:id="4"/>
       <w:bookmarkEnd w:id="5"/>
     </w:p>
-    <w:bookmarkStart w:id="6" w:name="_GoBack"/>
-    <w:bookmarkEnd w:id="6"/>
     <w:p>
       <w:pPr>
         <w:pStyle w:val="TOC1"/>
@@ -3019,27 +3017,27 @@
       <w:pPr>
         <w:pStyle w:val="Heading1"/>
       </w:pPr>
+      <w:bookmarkStart w:id="6" w:name="_Toc428683621"/>
       <w:bookmarkStart w:id="7" w:name="_Ref15293306"/>
-      <w:bookmarkStart w:id="8" w:name="_Toc428683621"/>
       <w:r>
         <w:lastRenderedPageBreak/>
         <w:t>Overview</w:t>
       </w:r>
-      <w:bookmarkEnd w:id="8"/>
+      <w:bookmarkEnd w:id="6"/>
     </w:p>
     <w:p>
       <w:pPr>
         <w:pStyle w:val="Heading2"/>
       </w:pPr>
-      <w:bookmarkStart w:id="9" w:name="_Toc201374546"/>
-      <w:bookmarkStart w:id="10" w:name="_Toc278873078"/>
-      <w:bookmarkStart w:id="11" w:name="_Toc428683622"/>
+      <w:bookmarkStart w:id="8" w:name="_Toc201374546"/>
+      <w:bookmarkStart w:id="9" w:name="_Toc278873078"/>
+      <w:bookmarkStart w:id="10" w:name="_Toc428683622"/>
       <w:r>
         <w:t>Purpose and Scope</w:t>
       </w:r>
+      <w:bookmarkEnd w:id="8"/>
       <w:bookmarkEnd w:id="9"/>
       <w:bookmarkEnd w:id="10"/>
-      <w:bookmarkEnd w:id="11"/>
     </w:p>
     <w:p>
       <w:pPr>
@@ -3172,12 +3170,12 @@
           <w:tab w:val="left" w:pos="360"/>
         </w:tabs>
       </w:pPr>
-      <w:bookmarkStart w:id="12" w:name="_Toc428683623"/>
+      <w:bookmarkStart w:id="11" w:name="_Toc428683623"/>
       <w:r>
         <w:t>Applicable Documents</w:t>
       </w:r>
       <w:bookmarkEnd w:id="7"/>
-      <w:bookmarkEnd w:id="12"/>
+      <w:bookmarkEnd w:id="11"/>
     </w:p>
     <w:p>
       <w:pPr>
@@ -3437,18 +3435,18 @@
               <w:rPr>
                 <w:rFonts w:ascii="Arial" w:hAnsi="Arial" w:cs="Arial"/>
                 <w:b w:val="0"/>
-                <w:color w:val="FF0000"/>
-              </w:rPr>
-              <w:t xml:space="preserve">Report1: </w:t>
+                <w:color w:val="auto"/>
+              </w:rPr>
+              <w:t xml:space="preserve">Report 1: </w:t>
             </w:r>
             <w:r>
               <w:rPr>
                 <w:rFonts w:ascii="Arial" w:hAnsi="Arial" w:cs="Arial"/>
                 <w:b w:val="0"/>
-                <w:color w:val="FF0000"/>
+                <w:color w:val="auto"/>
               </w:rPr>
               <w:tab/>
-              <w:t xml:space="preserve">test results for WR-SSL as server WITHOUT Fix, OpenSSL 1.0.1 as client, CRAFTED client certificate </w:t>
+              <w:t>WR-SSL WITHOUT Fix, run test application cve_1790app with cve1790_Not_crafted_input file as input</w:t>
             </w:r>
           </w:p>
         </w:tc>
@@ -3581,18 +3579,36 @@
               <w:rPr>
                 <w:rFonts w:ascii="Arial" w:hAnsi="Arial" w:cs="Arial"/>
                 <w:b w:val="0"/>
-                <w:color w:val="FF0000"/>
-              </w:rPr>
-              <w:t xml:space="preserve">Report2: </w:t>
+                <w:color w:val="auto"/>
+              </w:rPr>
+              <w:t xml:space="preserve">Report 2: </w:t>
             </w:r>
             <w:r>
               <w:rPr>
                 <w:rFonts w:ascii="Arial" w:hAnsi="Arial" w:cs="Arial"/>
                 <w:b w:val="0"/>
-                <w:color w:val="FF0000"/>
+                <w:color w:val="auto"/>
               </w:rPr>
               <w:tab/>
-              <w:t>test results for WR-SSL as server WITH Fix, OpenSSL 1.0.1 as client, CRAFTED client certificate</w:t>
+              <w:t xml:space="preserve">WR-SSL WITHOUT Fix, run test application cve_1790app with cve1790_ </w:t>
+            </w:r>
+            <w:proofErr w:type="spellStart"/>
+            <w:r>
+              <w:rPr>
+                <w:rFonts w:ascii="Arial" w:hAnsi="Arial" w:cs="Arial"/>
+                <w:b w:val="0"/>
+                <w:color w:val="auto"/>
+              </w:rPr>
+              <w:t>crafted_input</w:t>
+            </w:r>
+            <w:proofErr w:type="spellEnd"/>
+            <w:r>
+              <w:rPr>
+                <w:rFonts w:ascii="Arial" w:hAnsi="Arial" w:cs="Arial"/>
+                <w:b w:val="0"/>
+                <w:color w:val="auto"/>
+              </w:rPr>
+              <w:t xml:space="preserve"> file as input</w:t>
             </w:r>
           </w:p>
         </w:tc>
@@ -3700,28 +3716,18 @@
               <w:ind w:left="0"/>
               <w:jc w:val="both"/>
               <w:rPr>
+                <w:iCs/>
+                <w:color w:val="FF0000"/>
+              </w:rPr>
+            </w:pPr>
+            <w:r>
+              <w:rPr>
                 <w:rFonts w:ascii="Arial" w:hAnsi="Arial" w:cs="Arial"/>
                 <w:b w:val="0"/>
-                <w:color w:val="FF0000"/>
-              </w:rPr>
-            </w:pPr>
-            <w:r>
-              <w:rPr>
-                <w:rFonts w:ascii="Arial" w:hAnsi="Arial" w:cs="Arial"/>
-                <w:b w:val="0"/>
-                <w:color w:val="FF0000"/>
-              </w:rPr>
-              <w:t xml:space="preserve">Report 3: test results for WR-SSL as server WITH Fix, OpenSSL 1.0.1 as client, NOT CRAFTED (good) client certificate </w:t>
+                <w:color w:val="auto"/>
+              </w:rPr>
+              <w:t>Report 3: WR-SSL WITH Fix, run test application cve_1790app with cve1790__crafted_input file as input</w:t>
             </w:r>
-          </w:p>
-          <w:p>
-            <w:pPr>
-              <w:pStyle w:val="TableText"/>
-              <w:rPr>
-                <w:iCs/>
-                <w:color w:val="FF0000"/>
-              </w:rPr>
-            </w:pPr>
           </w:p>
         </w:tc>
       </w:tr>
@@ -3747,6 +3753,12 @@
                 <w:iCs/>
               </w:rPr>
             </w:pPr>
+            <w:r>
+              <w:rPr>
+                <w:iCs/>
+              </w:rPr>
+              <w:t>4</w:t>
+            </w:r>
           </w:p>
         </w:tc>
         <w:tc>
@@ -3766,6 +3778,12 @@
                 <w:iCs/>
               </w:rPr>
             </w:pPr>
+            <w:r>
+              <w:rPr>
+                <w:iCs/>
+              </w:rPr>
+              <w:t>CVE-2015-1790_Test_Report4</w:t>
+            </w:r>
           </w:p>
         </w:tc>
         <w:tc>
@@ -3783,6 +3801,9 @@
               <w:pStyle w:val="TableText"/>
               <w:jc w:val="center"/>
             </w:pPr>
+            <w:r>
+              <w:t>0.01</w:t>
+            </w:r>
           </w:p>
         </w:tc>
         <w:tc>
@@ -3802,6 +3823,12 @@
                 <w:iCs/>
               </w:rPr>
             </w:pPr>
+            <w:r>
+              <w:rPr>
+                <w:iCs/>
+              </w:rPr>
+              <w:t>Report 4: WR-SSL WITH Fix, run test application cve_1790app with cve1790_Not_crafted_input file as input</w:t>
+            </w:r>
           </w:p>
         </w:tc>
       </w:tr>
@@ -3810,15 +3837,15 @@
       <w:pPr>
         <w:pStyle w:val="Heading2"/>
       </w:pPr>
-      <w:bookmarkStart w:id="13" w:name="_Hlt491058798"/>
-      <w:bookmarkStart w:id="14" w:name="_Hlt491851051"/>
-      <w:bookmarkStart w:id="15" w:name="_Toc428683624"/>
+      <w:bookmarkStart w:id="12" w:name="_Hlt491058798"/>
+      <w:bookmarkStart w:id="13" w:name="_Hlt491851051"/>
+      <w:bookmarkStart w:id="14" w:name="_Toc428683624"/>
+      <w:bookmarkEnd w:id="12"/>
       <w:bookmarkEnd w:id="13"/>
+      <w:r>
+        <w:t>Glossary</w:t>
+      </w:r>
       <w:bookmarkEnd w:id="14"/>
-      <w:r>
-        <w:t>Glossary</w:t>
-      </w:r>
-      <w:bookmarkEnd w:id="15"/>
     </w:p>
     <w:tbl>
       <w:tblPr>
@@ -4109,306 +4136,306 @@
           <w:i w:val="0"/>
         </w:rPr>
       </w:pPr>
-      <w:bookmarkStart w:id="16" w:name="_Toc428683625"/>
+      <w:bookmarkStart w:id="15" w:name="_Toc428683625"/>
       <w:r>
         <w:rPr>
           <w:i w:val="0"/>
         </w:rPr>
         <w:lastRenderedPageBreak/>
         <w:t>Impact analysis and Test Approach</w:t>
+      </w:r>
+      <w:bookmarkEnd w:id="15"/>
+    </w:p>
+    <w:p>
+      <w:pPr>
+        <w:pStyle w:val="Heading2"/>
+        <w:jc w:val="both"/>
+      </w:pPr>
+      <w:bookmarkStart w:id="16" w:name="_Toc428683626"/>
+      <w:bookmarkEnd w:id="0"/>
+      <w:bookmarkEnd w:id="1"/>
+      <w:bookmarkEnd w:id="2"/>
+      <w:r>
+        <w:t>Vulnerability</w:t>
+      </w:r>
+      <w:r>
+        <w:t xml:space="preserve"> Summary</w:t>
       </w:r>
       <w:bookmarkEnd w:id="16"/>
     </w:p>
     <w:p>
       <w:pPr>
+        <w:pStyle w:val="Caption"/>
+        <w:jc w:val="both"/>
+        <w:rPr>
+          <w:rFonts w:ascii="Arial" w:hAnsi="Arial" w:cs="Arial"/>
+          <w:b w:val="0"/>
+          <w:sz w:val="22"/>
+          <w:szCs w:val="22"/>
+        </w:rPr>
+      </w:pPr>
+      <w:r>
+        <w:rPr>
+          <w:rFonts w:ascii="Arial" w:hAnsi="Arial" w:cs="Arial"/>
+          <w:b w:val="0"/>
+          <w:sz w:val="22"/>
+          <w:szCs w:val="22"/>
+        </w:rPr>
+        <w:t>CVE-2015-179</w:t>
+      </w:r>
+      <w:r>
+        <w:rPr>
+          <w:rFonts w:ascii="Arial" w:hAnsi="Arial" w:cs="Arial"/>
+          <w:b w:val="0"/>
+          <w:sz w:val="22"/>
+          <w:szCs w:val="22"/>
+        </w:rPr>
+        <w:t>0</w:t>
+      </w:r>
+      <w:r>
+        <w:rPr>
+          <w:rFonts w:ascii="Arial" w:hAnsi="Arial" w:cs="Arial"/>
+          <w:b w:val="0"/>
+          <w:sz w:val="22"/>
+          <w:szCs w:val="22"/>
+        </w:rPr>
+        <w:t xml:space="preserve"> is </w:t>
+      </w:r>
+      <w:r>
+        <w:rPr>
+          <w:rFonts w:ascii="Arial" w:hAnsi="Arial" w:cs="Arial"/>
+          <w:b w:val="0"/>
+          <w:sz w:val="22"/>
+          <w:szCs w:val="22"/>
+        </w:rPr>
+        <w:t>security</w:t>
+      </w:r>
+      <w:r>
+        <w:rPr>
+          <w:rFonts w:ascii="Arial" w:hAnsi="Arial" w:cs="Arial"/>
+          <w:b w:val="0"/>
+          <w:sz w:val="22"/>
+          <w:szCs w:val="22"/>
+        </w:rPr>
+        <w:t xml:space="preserve"> vulnerability discovered in the OpenSSL implementation in </w:t>
+      </w:r>
+      <w:r>
+        <w:rPr>
+          <w:rFonts w:ascii="Arial" w:hAnsi="Arial" w:cs="Arial"/>
+          <w:b w:val="0"/>
+          <w:sz w:val="22"/>
+          <w:szCs w:val="22"/>
+        </w:rPr>
+        <w:t>June</w:t>
+      </w:r>
+      <w:r>
+        <w:rPr>
+          <w:rFonts w:ascii="Arial" w:hAnsi="Arial" w:cs="Arial"/>
+          <w:b w:val="0"/>
+          <w:sz w:val="22"/>
+          <w:szCs w:val="22"/>
+        </w:rPr>
+        <w:t xml:space="preserve"> 2015</w:t>
+      </w:r>
+      <w:r>
+        <w:rPr>
+          <w:rFonts w:ascii="Arial" w:hAnsi="Arial" w:cs="Arial"/>
+          <w:b w:val="0"/>
+          <w:sz w:val="22"/>
+          <w:szCs w:val="22"/>
+        </w:rPr>
+        <w:t xml:space="preserve"> timeframe. </w:t>
+      </w:r>
+    </w:p>
+    <w:p>
+      <w:pPr>
+        <w:pStyle w:val="Caption"/>
+        <w:jc w:val="both"/>
+        <w:rPr>
+          <w:rFonts w:ascii="Arial" w:hAnsi="Arial" w:cs="Arial"/>
+          <w:b w:val="0"/>
+          <w:sz w:val="22"/>
+          <w:szCs w:val="22"/>
+          <w:highlight w:val="yellow"/>
+        </w:rPr>
+      </w:pPr>
+      <w:r>
+        <w:rPr>
+          <w:rFonts w:ascii="Arial" w:hAnsi="Arial" w:cs="Arial"/>
+          <w:b w:val="0"/>
+          <w:sz w:val="22"/>
+          <w:szCs w:val="22"/>
+        </w:rPr>
+        <w:t xml:space="preserve">CVE-2015-1790 uncovers the security threat that </w:t>
+      </w:r>
+      <w:r>
+        <w:rPr>
+          <w:rFonts w:ascii="Arial" w:hAnsi="Arial" w:cs="Arial"/>
+          <w:b w:val="0"/>
+          <w:sz w:val="22"/>
+          <w:szCs w:val="22"/>
+        </w:rPr>
+        <w:t>PKCS7_dataDecode</w:t>
+      </w:r>
+      <w:r>
+        <w:rPr>
+          <w:rFonts w:ascii="Arial" w:hAnsi="Arial" w:cs="Arial"/>
+          <w:b w:val="0"/>
+          <w:sz w:val="22"/>
+          <w:szCs w:val="22"/>
+        </w:rPr>
+        <w:t xml:space="preserve"> </w:t>
+      </w:r>
+      <w:r>
+        <w:rPr>
+          <w:rFonts w:ascii="Arial" w:hAnsi="Arial" w:cs="Arial"/>
+          <w:b w:val="0"/>
+          <w:sz w:val="22"/>
+          <w:szCs w:val="22"/>
+        </w:rPr>
+        <w:t>function in crypto/pkcs7/pk7_doit.c in OpenSSL before 0.9.8zg, 1.0.0</w:t>
+      </w:r>
+      <w:r>
+        <w:rPr>
+          <w:rFonts w:ascii="Arial" w:hAnsi="Arial" w:cs="Arial"/>
+          <w:b w:val="0"/>
+          <w:sz w:val="22"/>
+          <w:szCs w:val="22"/>
+        </w:rPr>
+        <w:t xml:space="preserve"> branch</w:t>
+      </w:r>
+      <w:r>
+        <w:rPr>
+          <w:rFonts w:ascii="Arial" w:hAnsi="Arial" w:cs="Arial"/>
+          <w:b w:val="0"/>
+          <w:sz w:val="22"/>
+          <w:szCs w:val="22"/>
+        </w:rPr>
+        <w:t xml:space="preserve"> before 1.0.0s, 1.0.1 </w:t>
+      </w:r>
+      <w:r>
+        <w:rPr>
+          <w:rFonts w:ascii="Arial" w:hAnsi="Arial" w:cs="Arial"/>
+          <w:b w:val="0"/>
+          <w:sz w:val="22"/>
+          <w:szCs w:val="22"/>
+        </w:rPr>
+        <w:t xml:space="preserve">branch </w:t>
+      </w:r>
+      <w:r>
+        <w:rPr>
+          <w:rFonts w:ascii="Arial" w:hAnsi="Arial" w:cs="Arial"/>
+          <w:b w:val="0"/>
+          <w:sz w:val="22"/>
+          <w:szCs w:val="22"/>
+        </w:rPr>
+        <w:t xml:space="preserve">before 1.0.1n, and 1.0.2 </w:t>
+      </w:r>
+      <w:r>
+        <w:rPr>
+          <w:rFonts w:ascii="Arial" w:hAnsi="Arial" w:cs="Arial"/>
+          <w:b w:val="0"/>
+          <w:sz w:val="22"/>
+          <w:szCs w:val="22"/>
+        </w:rPr>
+        <w:t xml:space="preserve">branch </w:t>
+      </w:r>
+      <w:r>
+        <w:rPr>
+          <w:rFonts w:ascii="Arial" w:hAnsi="Arial" w:cs="Arial"/>
+          <w:b w:val="0"/>
+          <w:sz w:val="22"/>
+          <w:szCs w:val="22"/>
+        </w:rPr>
+        <w:t xml:space="preserve">before 1.0.2b allows remote attackers to cause a denial of service (NULL pointer dereference and application crash) via a PKCS#7 blob that uses ASN.1 encoding and lacks inner </w:t>
+      </w:r>
+      <w:proofErr w:type="spellStart"/>
+      <w:r>
+        <w:rPr>
+          <w:rFonts w:ascii="Arial" w:hAnsi="Arial" w:cs="Arial"/>
+          <w:b w:val="0"/>
+          <w:sz w:val="22"/>
+          <w:szCs w:val="22"/>
+        </w:rPr>
+        <w:t>EncryptedContent</w:t>
+      </w:r>
+      <w:proofErr w:type="spellEnd"/>
+      <w:r>
+        <w:rPr>
+          <w:rFonts w:ascii="Arial" w:hAnsi="Arial" w:cs="Arial"/>
+          <w:b w:val="0"/>
+          <w:sz w:val="22"/>
+          <w:szCs w:val="22"/>
+        </w:rPr>
+        <w:t xml:space="preserve"> data</w:t>
+      </w:r>
+      <w:r>
+        <w:rPr>
+          <w:rFonts w:ascii="Arial" w:hAnsi="Arial" w:cs="Arial"/>
+          <w:b w:val="0"/>
+          <w:sz w:val="22"/>
+          <w:szCs w:val="22"/>
+        </w:rPr>
+        <w:t xml:space="preserve">. </w:t>
+      </w:r>
+    </w:p>
+    <w:p>
+      <w:pPr>
+        <w:pStyle w:val="Caption"/>
+        <w:spacing w:after="0"/>
+        <w:jc w:val="both"/>
+        <w:rPr>
+          <w:rFonts w:ascii="Arial" w:hAnsi="Arial" w:cs="Arial"/>
+          <w:b w:val="0"/>
+          <w:sz w:val="22"/>
+          <w:szCs w:val="22"/>
+        </w:rPr>
+      </w:pPr>
+      <w:r>
+        <w:rPr>
+          <w:rFonts w:ascii="Arial" w:hAnsi="Arial" w:cs="Arial"/>
+          <w:b w:val="0"/>
+          <w:sz w:val="22"/>
+          <w:szCs w:val="22"/>
+        </w:rPr>
+        <w:t>Details of the vulnerability are described in following section.</w:t>
+      </w:r>
+    </w:p>
+    <w:p>
+      <w:pPr>
         <w:pStyle w:val="Heading2"/>
         <w:jc w:val="both"/>
       </w:pPr>
-      <w:bookmarkStart w:id="17" w:name="_Toc428683626"/>
-      <w:bookmarkEnd w:id="0"/>
-      <w:bookmarkEnd w:id="1"/>
-      <w:bookmarkEnd w:id="2"/>
-      <w:r>
-        <w:t>Vulnerability</w:t>
-      </w:r>
-      <w:r>
-        <w:t xml:space="preserve"> Summary</w:t>
+      <w:bookmarkStart w:id="17" w:name="_Toc428683627"/>
+      <w:r>
+        <w:t>Details o</w:t>
+      </w:r>
+      <w:r>
+        <w:t>f Vulnera</w:t>
+      </w:r>
+      <w:r>
+        <w:t>b</w:t>
+      </w:r>
+      <w:r>
+        <w:t xml:space="preserve">ility &amp; Method </w:t>
+      </w:r>
+      <w:r>
+        <w:t>o</w:t>
+      </w:r>
+      <w:r>
+        <w:t>f Exploit</w:t>
       </w:r>
       <w:bookmarkEnd w:id="17"/>
     </w:p>
     <w:p>
       <w:pPr>
-        <w:pStyle w:val="Caption"/>
-        <w:jc w:val="both"/>
-        <w:rPr>
-          <w:rFonts w:ascii="Arial" w:hAnsi="Arial" w:cs="Arial"/>
-          <w:b w:val="0"/>
-          <w:sz w:val="22"/>
-          <w:szCs w:val="22"/>
-        </w:rPr>
-      </w:pPr>
-      <w:r>
-        <w:rPr>
-          <w:rFonts w:ascii="Arial" w:hAnsi="Arial" w:cs="Arial"/>
-          <w:b w:val="0"/>
-          <w:sz w:val="22"/>
-          <w:szCs w:val="22"/>
-        </w:rPr>
-        <w:t>CVE-2015-179</w:t>
-      </w:r>
-      <w:r>
-        <w:rPr>
-          <w:rFonts w:ascii="Arial" w:hAnsi="Arial" w:cs="Arial"/>
-          <w:b w:val="0"/>
-          <w:sz w:val="22"/>
-          <w:szCs w:val="22"/>
-        </w:rPr>
-        <w:t>0</w:t>
-      </w:r>
-      <w:r>
-        <w:rPr>
-          <w:rFonts w:ascii="Arial" w:hAnsi="Arial" w:cs="Arial"/>
-          <w:b w:val="0"/>
-          <w:sz w:val="22"/>
-          <w:szCs w:val="22"/>
-        </w:rPr>
-        <w:t xml:space="preserve"> is </w:t>
-      </w:r>
-      <w:r>
-        <w:rPr>
-          <w:rFonts w:ascii="Arial" w:hAnsi="Arial" w:cs="Arial"/>
-          <w:b w:val="0"/>
-          <w:sz w:val="22"/>
-          <w:szCs w:val="22"/>
-        </w:rPr>
-        <w:t>security</w:t>
-      </w:r>
-      <w:r>
-        <w:rPr>
-          <w:rFonts w:ascii="Arial" w:hAnsi="Arial" w:cs="Arial"/>
-          <w:b w:val="0"/>
-          <w:sz w:val="22"/>
-          <w:szCs w:val="22"/>
-        </w:rPr>
-        <w:t xml:space="preserve"> vulnerability discovered in the OpenSSL implementation in </w:t>
-      </w:r>
-      <w:r>
-        <w:rPr>
-          <w:rFonts w:ascii="Arial" w:hAnsi="Arial" w:cs="Arial"/>
-          <w:b w:val="0"/>
-          <w:sz w:val="22"/>
-          <w:szCs w:val="22"/>
-        </w:rPr>
-        <w:t>June</w:t>
-      </w:r>
-      <w:r>
-        <w:rPr>
-          <w:rFonts w:ascii="Arial" w:hAnsi="Arial" w:cs="Arial"/>
-          <w:b w:val="0"/>
-          <w:sz w:val="22"/>
-          <w:szCs w:val="22"/>
-        </w:rPr>
-        <w:t xml:space="preserve"> 2015</w:t>
-      </w:r>
-      <w:r>
-        <w:rPr>
-          <w:rFonts w:ascii="Arial" w:hAnsi="Arial" w:cs="Arial"/>
-          <w:b w:val="0"/>
-          <w:sz w:val="22"/>
-          <w:szCs w:val="22"/>
-        </w:rPr>
-        <w:t xml:space="preserve"> timeframe. </w:t>
-      </w:r>
-    </w:p>
-    <w:p>
-      <w:pPr>
-        <w:pStyle w:val="Caption"/>
-        <w:jc w:val="both"/>
-        <w:rPr>
-          <w:rFonts w:ascii="Arial" w:hAnsi="Arial" w:cs="Arial"/>
-          <w:b w:val="0"/>
-          <w:sz w:val="22"/>
-          <w:szCs w:val="22"/>
-          <w:highlight w:val="yellow"/>
-        </w:rPr>
-      </w:pPr>
-      <w:r>
-        <w:rPr>
-          <w:rFonts w:ascii="Arial" w:hAnsi="Arial" w:cs="Arial"/>
-          <w:b w:val="0"/>
-          <w:sz w:val="22"/>
-          <w:szCs w:val="22"/>
-        </w:rPr>
-        <w:t xml:space="preserve">CVE-2015-1790 uncovers the security threat that </w:t>
-      </w:r>
-      <w:r>
-        <w:rPr>
-          <w:rFonts w:ascii="Arial" w:hAnsi="Arial" w:cs="Arial"/>
-          <w:b w:val="0"/>
-          <w:sz w:val="22"/>
-          <w:szCs w:val="22"/>
-        </w:rPr>
-        <w:t>PKCS7_dataDecode</w:t>
-      </w:r>
-      <w:r>
-        <w:rPr>
-          <w:rFonts w:ascii="Arial" w:hAnsi="Arial" w:cs="Arial"/>
-          <w:b w:val="0"/>
-          <w:sz w:val="22"/>
-          <w:szCs w:val="22"/>
-        </w:rPr>
-        <w:t xml:space="preserve"> </w:t>
-      </w:r>
-      <w:r>
-        <w:rPr>
-          <w:rFonts w:ascii="Arial" w:hAnsi="Arial" w:cs="Arial"/>
-          <w:b w:val="0"/>
-          <w:sz w:val="22"/>
-          <w:szCs w:val="22"/>
-        </w:rPr>
-        <w:t>function in crypto/pkcs7/pk7_doit.c in OpenSSL before 0.9.8zg, 1.0.0</w:t>
-      </w:r>
-      <w:r>
-        <w:rPr>
-          <w:rFonts w:ascii="Arial" w:hAnsi="Arial" w:cs="Arial"/>
-          <w:b w:val="0"/>
-          <w:sz w:val="22"/>
-          <w:szCs w:val="22"/>
-        </w:rPr>
-        <w:t xml:space="preserve"> branch</w:t>
-      </w:r>
-      <w:r>
-        <w:rPr>
-          <w:rFonts w:ascii="Arial" w:hAnsi="Arial" w:cs="Arial"/>
-          <w:b w:val="0"/>
-          <w:sz w:val="22"/>
-          <w:szCs w:val="22"/>
-        </w:rPr>
-        <w:t xml:space="preserve"> before 1.0.0s, 1.0.1 </w:t>
-      </w:r>
-      <w:r>
-        <w:rPr>
-          <w:rFonts w:ascii="Arial" w:hAnsi="Arial" w:cs="Arial"/>
-          <w:b w:val="0"/>
-          <w:sz w:val="22"/>
-          <w:szCs w:val="22"/>
-        </w:rPr>
-        <w:t xml:space="preserve">branch </w:t>
-      </w:r>
-      <w:r>
-        <w:rPr>
-          <w:rFonts w:ascii="Arial" w:hAnsi="Arial" w:cs="Arial"/>
-          <w:b w:val="0"/>
-          <w:sz w:val="22"/>
-          <w:szCs w:val="22"/>
-        </w:rPr>
-        <w:t xml:space="preserve">before 1.0.1n, and 1.0.2 </w:t>
-      </w:r>
-      <w:r>
-        <w:rPr>
-          <w:rFonts w:ascii="Arial" w:hAnsi="Arial" w:cs="Arial"/>
-          <w:b w:val="0"/>
-          <w:sz w:val="22"/>
-          <w:szCs w:val="22"/>
-        </w:rPr>
-        <w:t xml:space="preserve">branch </w:t>
-      </w:r>
-      <w:r>
-        <w:rPr>
-          <w:rFonts w:ascii="Arial" w:hAnsi="Arial" w:cs="Arial"/>
-          <w:b w:val="0"/>
-          <w:sz w:val="22"/>
-          <w:szCs w:val="22"/>
-        </w:rPr>
-        <w:t xml:space="preserve">before 1.0.2b allows remote attackers to cause a denial of service (NULL pointer dereference and application crash) via a PKCS#7 blob that uses ASN.1 encoding and lacks inner </w:t>
-      </w:r>
-      <w:proofErr w:type="spellStart"/>
-      <w:r>
-        <w:rPr>
-          <w:rFonts w:ascii="Arial" w:hAnsi="Arial" w:cs="Arial"/>
-          <w:b w:val="0"/>
-          <w:sz w:val="22"/>
-          <w:szCs w:val="22"/>
-        </w:rPr>
-        <w:t>EncryptedContent</w:t>
-      </w:r>
-      <w:proofErr w:type="spellEnd"/>
-      <w:r>
-        <w:rPr>
-          <w:rFonts w:ascii="Arial" w:hAnsi="Arial" w:cs="Arial"/>
-          <w:b w:val="0"/>
-          <w:sz w:val="22"/>
-          <w:szCs w:val="22"/>
-        </w:rPr>
-        <w:t xml:space="preserve"> data</w:t>
-      </w:r>
-      <w:r>
-        <w:rPr>
-          <w:rFonts w:ascii="Arial" w:hAnsi="Arial" w:cs="Arial"/>
-          <w:b w:val="0"/>
-          <w:sz w:val="22"/>
-          <w:szCs w:val="22"/>
-        </w:rPr>
-        <w:t xml:space="preserve">. </w:t>
-      </w:r>
-    </w:p>
-    <w:p>
-      <w:pPr>
-        <w:pStyle w:val="Caption"/>
-        <w:spacing w:after="0"/>
-        <w:jc w:val="both"/>
-        <w:rPr>
-          <w:rFonts w:ascii="Arial" w:hAnsi="Arial" w:cs="Arial"/>
-          <w:b w:val="0"/>
-          <w:sz w:val="22"/>
-          <w:szCs w:val="22"/>
-        </w:rPr>
-      </w:pPr>
-      <w:r>
-        <w:rPr>
-          <w:rFonts w:ascii="Arial" w:hAnsi="Arial" w:cs="Arial"/>
-          <w:b w:val="0"/>
-          <w:sz w:val="22"/>
-          <w:szCs w:val="22"/>
-        </w:rPr>
-        <w:t>Details of the vulnerability are described in following section.</w:t>
-      </w:r>
-    </w:p>
-    <w:p>
-      <w:pPr>
-        <w:pStyle w:val="Heading2"/>
-        <w:jc w:val="both"/>
-      </w:pPr>
-      <w:bookmarkStart w:id="18" w:name="_Toc428683627"/>
-      <w:r>
-        <w:t>Details o</w:t>
-      </w:r>
-      <w:r>
-        <w:t>f Vulnera</w:t>
-      </w:r>
-      <w:r>
-        <w:t>b</w:t>
-      </w:r>
-      <w:r>
-        <w:t xml:space="preserve">ility &amp; Method </w:t>
-      </w:r>
-      <w:r>
-        <w:t>o</w:t>
-      </w:r>
-      <w:r>
-        <w:t>f Exploit</w:t>
+        <w:pStyle w:val="Heading3"/>
+      </w:pPr>
+      <w:bookmarkStart w:id="18" w:name="_Toc428683628"/>
+      <w:r>
+        <w:t>Background</w:t>
       </w:r>
       <w:bookmarkEnd w:id="18"/>
-    </w:p>
-    <w:p>
-      <w:pPr>
-        <w:pStyle w:val="Heading3"/>
-      </w:pPr>
-      <w:bookmarkStart w:id="19" w:name="_Toc428683628"/>
-      <w:r>
-        <w:t>Background</w:t>
-      </w:r>
-      <w:bookmarkEnd w:id="19"/>
     </w:p>
     <w:p>
       <w:pPr>
@@ -5541,197 +5568,197 @@
       <w:pPr>
         <w:pStyle w:val="Heading3"/>
       </w:pPr>
-      <w:bookmarkStart w:id="20" w:name="_Toc428683629"/>
+      <w:bookmarkStart w:id="19" w:name="_Toc428683629"/>
       <w:r>
         <w:lastRenderedPageBreak/>
         <w:t>Method of Exploit</w:t>
+      </w:r>
+      <w:bookmarkEnd w:id="19"/>
+    </w:p>
+    <w:p>
+      <w:pPr>
+        <w:pStyle w:val="Normal3"/>
+        <w:jc w:val="both"/>
+        <w:rPr>
+          <w:rFonts w:ascii="Arial" w:hAnsi="Arial" w:cs="Arial"/>
+          <w:sz w:val="22"/>
+          <w:szCs w:val="22"/>
+        </w:rPr>
+      </w:pPr>
+      <w:r>
+        <w:rPr>
+          <w:rFonts w:ascii="Arial" w:hAnsi="Arial" w:cs="Arial"/>
+          <w:sz w:val="22"/>
+          <w:szCs w:val="22"/>
+        </w:rPr>
+        <w:t>PKCS7_dataDecode() function takes a PKCS7 object to be decoded, key and certificate as inputs and returns</w:t>
+      </w:r>
+      <w:r>
+        <w:rPr>
+          <w:rFonts w:ascii="Arial" w:hAnsi="Arial" w:cs="Arial"/>
+          <w:sz w:val="22"/>
+          <w:szCs w:val="22"/>
+        </w:rPr>
+        <w:t xml:space="preserve"> decoded output of PKCS7 object.</w:t>
+      </w:r>
+    </w:p>
+    <w:p>
+      <w:pPr>
+        <w:pStyle w:val="Normal3"/>
+        <w:jc w:val="both"/>
+        <w:rPr>
+          <w:rFonts w:ascii="Arial" w:hAnsi="Arial" w:cs="Arial"/>
+          <w:sz w:val="22"/>
+          <w:szCs w:val="22"/>
+        </w:rPr>
+      </w:pPr>
+      <w:r>
+        <w:rPr>
+          <w:rFonts w:ascii="Arial" w:hAnsi="Arial" w:cs="Arial"/>
+          <w:sz w:val="22"/>
+          <w:szCs w:val="22"/>
+        </w:rPr>
+        <w:t xml:space="preserve">PKCS7 object follows the syntax as outlined in previous section. Since in some cases content is allowed to be streamed, </w:t>
+      </w:r>
+      <w:proofErr w:type="spellStart"/>
+      <w:r>
+        <w:rPr>
+          <w:rFonts w:ascii="Arial" w:hAnsi="Arial" w:cs="Arial"/>
+          <w:sz w:val="22"/>
+          <w:szCs w:val="22"/>
+        </w:rPr>
+        <w:t>EncryptedContent</w:t>
+      </w:r>
+      <w:proofErr w:type="spellEnd"/>
+      <w:r>
+        <w:rPr>
+          <w:rFonts w:ascii="Arial" w:hAnsi="Arial" w:cs="Arial"/>
+          <w:sz w:val="22"/>
+          <w:szCs w:val="22"/>
+        </w:rPr>
+        <w:t xml:space="preserve"> part of the object is optional. An attacker can make use of this property and exploit weakness in parsing code in function PKCS7_</w:t>
+      </w:r>
+      <w:proofErr w:type="gramStart"/>
+      <w:r>
+        <w:rPr>
+          <w:rFonts w:ascii="Arial" w:hAnsi="Arial" w:cs="Arial"/>
+          <w:sz w:val="22"/>
+          <w:szCs w:val="22"/>
+        </w:rPr>
+        <w:t>dataDecode(</w:t>
+      </w:r>
+      <w:proofErr w:type="gramEnd"/>
+      <w:r>
+        <w:rPr>
+          <w:rFonts w:ascii="Arial" w:hAnsi="Arial" w:cs="Arial"/>
+          <w:sz w:val="22"/>
+          <w:szCs w:val="22"/>
+        </w:rPr>
+        <w:t>).</w:t>
+      </w:r>
+    </w:p>
+    <w:p>
+      <w:pPr>
+        <w:pStyle w:val="Normal3"/>
+        <w:jc w:val="both"/>
+        <w:rPr>
+          <w:rFonts w:ascii="Arial" w:hAnsi="Arial" w:cs="Arial"/>
+          <w:sz w:val="22"/>
+          <w:szCs w:val="22"/>
+        </w:rPr>
+      </w:pPr>
+      <w:r>
+        <w:rPr>
+          <w:rFonts w:ascii="Arial" w:hAnsi="Arial" w:cs="Arial"/>
+          <w:sz w:val="22"/>
+          <w:szCs w:val="22"/>
+        </w:rPr>
+        <w:t>When exploited successfully, application calling the PKCS7_</w:t>
+      </w:r>
+      <w:proofErr w:type="gramStart"/>
+      <w:r>
+        <w:rPr>
+          <w:rFonts w:ascii="Arial" w:hAnsi="Arial" w:cs="Arial"/>
+          <w:sz w:val="22"/>
+          <w:szCs w:val="22"/>
+        </w:rPr>
+        <w:t>decrypt  may</w:t>
+      </w:r>
+      <w:proofErr w:type="gramEnd"/>
+      <w:r>
+        <w:rPr>
+          <w:rFonts w:ascii="Arial" w:hAnsi="Arial" w:cs="Arial"/>
+          <w:sz w:val="22"/>
+          <w:szCs w:val="22"/>
+        </w:rPr>
+        <w:t xml:space="preserve"> crash because of a null pointer dereference. </w:t>
+      </w:r>
+    </w:p>
+    <w:p>
+      <w:pPr>
+        <w:pStyle w:val="Normal3"/>
+        <w:jc w:val="both"/>
+        <w:rPr>
+          <w:rFonts w:ascii="Arial" w:hAnsi="Arial" w:cs="Arial"/>
+          <w:sz w:val="22"/>
+          <w:szCs w:val="22"/>
+        </w:rPr>
+      </w:pPr>
+      <w:r>
+        <w:rPr>
+          <w:rFonts w:ascii="Arial" w:hAnsi="Arial" w:cs="Arial"/>
+          <w:sz w:val="22"/>
+          <w:szCs w:val="22"/>
+        </w:rPr>
+        <w:t>Details of weakness in parsing code</w:t>
+      </w:r>
+      <w:r>
+        <w:rPr>
+          <w:rFonts w:ascii="Arial" w:hAnsi="Arial" w:cs="Arial"/>
+          <w:sz w:val="22"/>
+          <w:szCs w:val="22"/>
+        </w:rPr>
+        <w:t xml:space="preserve"> are explained in the following section.</w:t>
+      </w:r>
+    </w:p>
+    <w:p>
+      <w:pPr>
+        <w:pStyle w:val="Heading2"/>
+        <w:jc w:val="both"/>
+      </w:pPr>
+      <w:bookmarkStart w:id="20" w:name="_Toc428683630"/>
+      <w:r>
+        <w:t>I</w:t>
+      </w:r>
+      <w:r>
+        <w:t>mplementation Behavior – OpenSSL</w:t>
+      </w:r>
+      <w:r>
+        <w:t xml:space="preserve"> &amp; Wind River S</w:t>
+      </w:r>
+      <w:r>
+        <w:t>SL</w:t>
       </w:r>
       <w:bookmarkEnd w:id="20"/>
     </w:p>
     <w:p>
       <w:pPr>
-        <w:pStyle w:val="Normal3"/>
-        <w:jc w:val="both"/>
-        <w:rPr>
-          <w:rFonts w:ascii="Arial" w:hAnsi="Arial" w:cs="Arial"/>
-          <w:sz w:val="22"/>
-          <w:szCs w:val="22"/>
-        </w:rPr>
-      </w:pPr>
-      <w:r>
-        <w:rPr>
-          <w:rFonts w:ascii="Arial" w:hAnsi="Arial" w:cs="Arial"/>
-          <w:sz w:val="22"/>
-          <w:szCs w:val="22"/>
-        </w:rPr>
-        <w:t>PKCS7_dataDecode() function takes a PKCS7 object to be decoded, key and certificate as inputs and returns</w:t>
-      </w:r>
-      <w:r>
-        <w:rPr>
-          <w:rFonts w:ascii="Arial" w:hAnsi="Arial" w:cs="Arial"/>
-          <w:sz w:val="22"/>
-          <w:szCs w:val="22"/>
-        </w:rPr>
-        <w:t xml:space="preserve"> decoded output of PKCS7 object.</w:t>
-      </w:r>
-    </w:p>
-    <w:p>
-      <w:pPr>
-        <w:pStyle w:val="Normal3"/>
-        <w:jc w:val="both"/>
-        <w:rPr>
-          <w:rFonts w:ascii="Arial" w:hAnsi="Arial" w:cs="Arial"/>
-          <w:sz w:val="22"/>
-          <w:szCs w:val="22"/>
-        </w:rPr>
-      </w:pPr>
-      <w:r>
-        <w:rPr>
-          <w:rFonts w:ascii="Arial" w:hAnsi="Arial" w:cs="Arial"/>
-          <w:sz w:val="22"/>
-          <w:szCs w:val="22"/>
-        </w:rPr>
-        <w:t xml:space="preserve">PKCS7 object follows the syntax as outlined in previous section. Since in some cases content is allowed to be streamed, </w:t>
-      </w:r>
-      <w:proofErr w:type="spellStart"/>
-      <w:r>
-        <w:rPr>
-          <w:rFonts w:ascii="Arial" w:hAnsi="Arial" w:cs="Arial"/>
-          <w:sz w:val="22"/>
-          <w:szCs w:val="22"/>
-        </w:rPr>
-        <w:t>EncryptedContent</w:t>
-      </w:r>
-      <w:proofErr w:type="spellEnd"/>
-      <w:r>
-        <w:rPr>
-          <w:rFonts w:ascii="Arial" w:hAnsi="Arial" w:cs="Arial"/>
-          <w:sz w:val="22"/>
-          <w:szCs w:val="22"/>
-        </w:rPr>
-        <w:t xml:space="preserve"> part of the object is optional. An attacker can make use of this property and exploit weakness in parsing code in function PKCS7_</w:t>
-      </w:r>
-      <w:proofErr w:type="gramStart"/>
-      <w:r>
-        <w:rPr>
-          <w:rFonts w:ascii="Arial" w:hAnsi="Arial" w:cs="Arial"/>
-          <w:sz w:val="22"/>
-          <w:szCs w:val="22"/>
-        </w:rPr>
-        <w:t>dataDecode(</w:t>
-      </w:r>
-      <w:proofErr w:type="gramEnd"/>
-      <w:r>
-        <w:rPr>
-          <w:rFonts w:ascii="Arial" w:hAnsi="Arial" w:cs="Arial"/>
-          <w:sz w:val="22"/>
-          <w:szCs w:val="22"/>
-        </w:rPr>
-        <w:t>).</w:t>
-      </w:r>
-    </w:p>
-    <w:p>
-      <w:pPr>
-        <w:pStyle w:val="Normal3"/>
-        <w:jc w:val="both"/>
-        <w:rPr>
-          <w:rFonts w:ascii="Arial" w:hAnsi="Arial" w:cs="Arial"/>
-          <w:sz w:val="22"/>
-          <w:szCs w:val="22"/>
-        </w:rPr>
-      </w:pPr>
-      <w:r>
-        <w:rPr>
-          <w:rFonts w:ascii="Arial" w:hAnsi="Arial" w:cs="Arial"/>
-          <w:sz w:val="22"/>
-          <w:szCs w:val="22"/>
-        </w:rPr>
-        <w:t>When exploited successfully, application calling the PKCS7_</w:t>
-      </w:r>
-      <w:proofErr w:type="gramStart"/>
-      <w:r>
-        <w:rPr>
-          <w:rFonts w:ascii="Arial" w:hAnsi="Arial" w:cs="Arial"/>
-          <w:sz w:val="22"/>
-          <w:szCs w:val="22"/>
-        </w:rPr>
-        <w:t>decrypt  may</w:t>
-      </w:r>
-      <w:proofErr w:type="gramEnd"/>
-      <w:r>
-        <w:rPr>
-          <w:rFonts w:ascii="Arial" w:hAnsi="Arial" w:cs="Arial"/>
-          <w:sz w:val="22"/>
-          <w:szCs w:val="22"/>
-        </w:rPr>
-        <w:t xml:space="preserve"> crash because of a null pointer dereference. </w:t>
-      </w:r>
-    </w:p>
-    <w:p>
-      <w:pPr>
-        <w:pStyle w:val="Normal3"/>
-        <w:jc w:val="both"/>
-        <w:rPr>
-          <w:rFonts w:ascii="Arial" w:hAnsi="Arial" w:cs="Arial"/>
-          <w:sz w:val="22"/>
-          <w:szCs w:val="22"/>
-        </w:rPr>
-      </w:pPr>
-      <w:r>
-        <w:rPr>
-          <w:rFonts w:ascii="Arial" w:hAnsi="Arial" w:cs="Arial"/>
-          <w:sz w:val="22"/>
-          <w:szCs w:val="22"/>
-        </w:rPr>
-        <w:t>Details of weakness in parsing code</w:t>
-      </w:r>
-      <w:r>
-        <w:rPr>
-          <w:rFonts w:ascii="Arial" w:hAnsi="Arial" w:cs="Arial"/>
-          <w:sz w:val="22"/>
-          <w:szCs w:val="22"/>
-        </w:rPr>
-        <w:t xml:space="preserve"> are explained in the following section.</w:t>
-      </w:r>
-    </w:p>
-    <w:p>
-      <w:pPr>
-        <w:pStyle w:val="Heading2"/>
-        <w:jc w:val="both"/>
-      </w:pPr>
-      <w:bookmarkStart w:id="21" w:name="_Toc428683630"/>
-      <w:r>
-        <w:t>I</w:t>
-      </w:r>
-      <w:r>
-        <w:t>mplementation Behavior – OpenSSL</w:t>
-      </w:r>
-      <w:r>
-        <w:t xml:space="preserve"> &amp; Wind River S</w:t>
-      </w:r>
-      <w:r>
-        <w:t>SL</w:t>
+        <w:pStyle w:val="Heading3"/>
+      </w:pPr>
+      <w:bookmarkStart w:id="21" w:name="_Toc428683631"/>
+      <w:r>
+        <w:t xml:space="preserve">OpenSSL </w:t>
+      </w:r>
+      <w:r>
+        <w:t>0.9.</w:t>
+      </w:r>
+      <w:r>
+        <w:t>8z</w:t>
+      </w:r>
+      <w:r>
+        <w:t>f</w:t>
       </w:r>
       <w:bookmarkEnd w:id="21"/>
-    </w:p>
-    <w:p>
-      <w:pPr>
-        <w:pStyle w:val="Heading3"/>
-      </w:pPr>
-      <w:bookmarkStart w:id="22" w:name="_Toc428683631"/>
-      <w:r>
-        <w:t xml:space="preserve">OpenSSL </w:t>
-      </w:r>
-      <w:r>
-        <w:t>0.9.</w:t>
-      </w:r>
-      <w:r>
-        <w:t>8z</w:t>
-      </w:r>
-      <w:r>
-        <w:t>f</w:t>
-      </w:r>
-      <w:bookmarkEnd w:id="22"/>
     </w:p>
     <w:p>
       <w:pPr>
@@ -6497,7 +6524,7 @@
       <w:pPr>
         <w:pStyle w:val="Heading3"/>
       </w:pPr>
-      <w:bookmarkStart w:id="23" w:name="_Toc428683632"/>
+      <w:bookmarkStart w:id="22" w:name="_Toc428683632"/>
       <w:r>
         <w:t xml:space="preserve">OpenSSL </w:t>
       </w:r>
@@ -6510,7 +6537,7 @@
       <w:r>
         <w:t>g</w:t>
       </w:r>
-      <w:bookmarkEnd w:id="23"/>
+      <w:bookmarkEnd w:id="22"/>
     </w:p>
     <w:p>
       <w:pPr>
@@ -7630,11 +7657,11 @@
       <w:pPr>
         <w:pStyle w:val="Heading3"/>
       </w:pPr>
-      <w:bookmarkStart w:id="24" w:name="_Toc428683633"/>
+      <w:bookmarkStart w:id="23" w:name="_Toc428683633"/>
       <w:r>
         <w:t>Wind River – SSL</w:t>
       </w:r>
-      <w:bookmarkEnd w:id="24"/>
+      <w:bookmarkEnd w:id="23"/>
       <w:r>
         <w:t xml:space="preserve"> </w:t>
       </w:r>
@@ -7730,13 +7757,13 @@
       <w:pPr>
         <w:pStyle w:val="Heading3"/>
       </w:pPr>
-      <w:bookmarkStart w:id="25" w:name="_Toc415014186"/>
-      <w:bookmarkStart w:id="26" w:name="_Toc428683634"/>
+      <w:bookmarkStart w:id="24" w:name="_Toc415014186"/>
+      <w:bookmarkStart w:id="25" w:name="_Toc428683634"/>
       <w:r>
         <w:t>Required Actions on WR-SSL</w:t>
       </w:r>
+      <w:bookmarkEnd w:id="24"/>
       <w:bookmarkEnd w:id="25"/>
-      <w:bookmarkEnd w:id="26"/>
     </w:p>
     <w:p>
       <w:pPr>
@@ -7803,11 +7830,11 @@
       <w:pPr>
         <w:pStyle w:val="Heading3"/>
       </w:pPr>
-      <w:bookmarkStart w:id="27" w:name="_Toc428683635"/>
+      <w:bookmarkStart w:id="26" w:name="_Toc428683635"/>
       <w:r>
         <w:t>Test Approach</w:t>
       </w:r>
-      <w:bookmarkEnd w:id="27"/>
+      <w:bookmarkEnd w:id="26"/>
     </w:p>
     <w:p>
       <w:pPr>
@@ -7845,8 +7872,10 @@
           <w:color w:val="auto"/>
           <w:sz w:val="22"/>
         </w:rPr>
-        <w:t xml:space="preserve">Perform connection </w:t>
-      </w:r>
+        <w:t xml:space="preserve">Perform </w:t>
+      </w:r>
+      <w:bookmarkStart w:id="27" w:name="_GoBack"/>
+      <w:bookmarkEnd w:id="27"/>
       <w:r>
         <w:rPr>
           <w:rFonts w:ascii="Arial" w:hAnsi="Arial" w:cs="Arial"/>
@@ -8020,7 +8049,7 @@
           <w:color w:val="auto"/>
           <w:sz w:val="22"/>
         </w:rPr>
-        <w:t>Perform connection Test:  WR-SSL WITHOUT Fix, run test application cve_1790app with cve1790_crafted_input</w:t>
+        <w:t>Perform Test:  WR-SSL WITHOUT Fix, run test application cve_1790app with cve1790_crafted_input</w:t>
       </w:r>
       <w:r>
         <w:rPr>
@@ -8181,7 +8210,7 @@
           <w:color w:val="auto"/>
           <w:sz w:val="22"/>
         </w:rPr>
-        <w:t>Perform connection Test:  WR-SSL WITH Fix, run test application cve_1790app with cve1790_crafted_input</w:t>
+        <w:t>Perform Test:  WR-SSL WITH Fix, run test application cve_1790app with cve1790_crafted_input</w:t>
       </w:r>
       <w:r>
         <w:rPr>
@@ -8346,7 +8375,7 @@
           <w:color w:val="auto"/>
           <w:sz w:val="22"/>
         </w:rPr>
-        <w:t xml:space="preserve">Perform connection Test:  WR-SSL WITH Fix, run test application cve_1790app with cve1790_Not_crafted_input file as input. </w:t>
+        <w:t xml:space="preserve">Perform Test:  WR-SSL WITH Fix, run test application cve_1790app with cve1790_Not_crafted_input file as input. </w:t>
       </w:r>
     </w:p>
     <w:p>
@@ -8869,7 +8898,7 @@
         <w:bCs w:val="0"/>
         <w:noProof/>
       </w:rPr>
-      <w:t>5</w:t>
+      <w:t>8</w:t>
     </w:r>
     <w:r>
       <w:rPr>
@@ -9234,7 +9263,7 @@
       <w:rPr>
         <w:noProof/>
       </w:rPr>
-      <w:t>Overview</w:t>
+      <w:t>Impact analysis and Test Approach</w:t>
     </w:r>
     <w:r>
       <w:rPr>
@@ -16494,7 +16523,7 @@
 </file>
 
 <file path=customXml/itemProps1.xml><?xml version="1.0" encoding="utf-8"?>
-<ds:datastoreItem xmlns:ds="http://schemas.openxmlformats.org/officeDocument/2006/customXml" ds:itemID="{9CC0268C-A0A7-44F0-B2C8-D11039931835}">
+<ds:datastoreItem xmlns:ds="http://schemas.openxmlformats.org/officeDocument/2006/customXml" ds:itemID="{2A79A1AB-CFE2-4FD8-ADAC-A58C1FD82EA6}">
   <ds:schemaRefs>
     <ds:schemaRef ds:uri="http://schemas.openxmlformats.org/officeDocument/2006/bibliography"/>
   </ds:schemaRefs>

</xml_diff>